<commit_message>
MHD2-171: Updated clinical context - AML WITH NPM1 MUTATION
</commit_message>
<xml_diff>
--- a/inst/clinical_context/AML_with_NPM1_Mutation.docx
+++ b/inst/clinical_context/AML_with_NPM1_Mutation.docx
@@ -95,6 +95,7 @@
           <w:p>
             <w:pPr>
               <w:pStyle w:val="CLIN3BULLETPOINTS"/>
+              <w:ind w:left="267" w:hanging="264"/>
               <w:rPr>
                 <w:rFonts w:cs="Calibri"/>
               </w:rPr>
@@ -140,6 +141,7 @@
           <w:p>
             <w:pPr>
               <w:pStyle w:val="CLIN3BULLETPOINTS"/>
+              <w:ind w:left="267" w:hanging="264"/>
               <w:rPr>
                 <w:rFonts w:cs="Calibri"/>
               </w:rPr>
@@ -442,6 +444,7 @@
           <w:p>
             <w:pPr>
               <w:pStyle w:val="CLIN3BULLETPOINTS"/>
+              <w:ind w:left="267" w:hanging="264"/>
               <w:rPr>
                 <w:rFonts w:cs="Calibri"/>
               </w:rPr>
@@ -895,6 +898,7 @@
           <w:p>
             <w:pPr>
               <w:pStyle w:val="CLIN3BULLETPOINTS"/>
+              <w:ind w:left="267" w:hanging="264"/>
               <w:rPr>
                 <w:rFonts w:cs="Calibri"/>
               </w:rPr>
@@ -1410,6 +1414,7 @@
           <w:p>
             <w:pPr>
               <w:pStyle w:val="CLIN3BULLETPOINTS"/>
+              <w:ind w:left="267" w:hanging="264"/>
               <w:rPr>
                 <w:rFonts w:cs="Calibri"/>
               </w:rPr>
@@ -1941,6 +1946,7 @@
           <w:p>
             <w:pPr>
               <w:pStyle w:val="CLIN2SUBHEADINGS"/>
+              <w:ind w:left="267" w:hanging="264"/>
               <w:rPr>
                 <w:rFonts w:cs="Calibri"/>
               </w:rPr>
@@ -1955,6 +1961,7 @@
           <w:p>
             <w:pPr>
               <w:pStyle w:val="CLIN3BULLETPOINTS"/>
+              <w:ind w:left="267" w:hanging="264"/>
               <w:rPr>
                 <w:rFonts w:cs="Calibri"/>
                 <w:i/>
@@ -1990,6 +1997,7 @@
           <w:p>
             <w:pPr>
               <w:pStyle w:val="CLIN3BULLETPOINTS"/>
+              <w:ind w:left="267" w:hanging="264"/>
               <w:rPr>
                 <w:i/>
                 <w:iCs/>
@@ -2480,6 +2488,7 @@
           <w:p>
             <w:pPr>
               <w:pStyle w:val="CLIN3BULLETPOINTS"/>
+              <w:ind w:left="267" w:hanging="264"/>
               <w:rPr>
                 <w:i/>
                 <w:iCs/>
@@ -2845,6 +2854,7 @@
           <w:p>
             <w:pPr>
               <w:pStyle w:val="CLIN3BULLETPOINTS"/>
+              <w:ind w:left="267" w:hanging="264"/>
               <w:rPr>
                 <w:i/>
               </w:rPr>
@@ -3656,6 +3666,7 @@
           <w:p>
             <w:pPr>
               <w:pStyle w:val="CLIN3BULLETPOINTS"/>
+              <w:ind w:left="267" w:hanging="264"/>
               <w:rPr>
                 <w:i/>
               </w:rPr>
@@ -3935,6 +3946,7 @@
           <w:p>
             <w:pPr>
               <w:pStyle w:val="CLIN3BULLETPOINTS"/>
+              <w:ind w:left="267" w:hanging="264"/>
               <w:rPr>
                 <w:i/>
               </w:rPr>
@@ -4631,6 +4643,7 @@
           <w:p>
             <w:pPr>
               <w:pStyle w:val="CLIN3BULLETPOINTS"/>
+              <w:ind w:left="267" w:hanging="264"/>
               <w:rPr>
                 <w:i/>
                 <w:iCs/>
@@ -5022,6 +5035,7 @@
           <w:p>
             <w:pPr>
               <w:pStyle w:val="CLIN3BULLETPOINTS"/>
+              <w:ind w:left="267" w:hanging="264"/>
               <w:rPr>
                 <w:i/>
                 <w:iCs/>
@@ -5357,6 +5371,7 @@
           <w:p>
             <w:pPr>
               <w:pStyle w:val="CLIN3BULLETPOINTS"/>
+              <w:ind w:left="267" w:hanging="264"/>
               <w:rPr>
                 <w:rFonts w:cs="Calibri"/>
               </w:rPr>
@@ -5676,6 +5691,7 @@
           <w:p>
             <w:pPr>
               <w:pStyle w:val="CLIN3BULLETPOINTS"/>
+              <w:ind w:left="267" w:hanging="264"/>
               <w:rPr>
                 <w:rFonts w:cs="Calibri"/>
               </w:rPr>
@@ -5901,6 +5917,7 @@
           <w:p>
             <w:pPr>
               <w:pStyle w:val="CLIN2SUBHEADINGS"/>
+              <w:ind w:left="267" w:hanging="264"/>
               <w:rPr>
                 <w:rFonts w:cs="Calibri"/>
               </w:rPr>
@@ -5915,6 +5932,7 @@
           <w:p>
             <w:pPr>
               <w:pStyle w:val="CLIN3BULLETPOINTS"/>
+              <w:ind w:left="267" w:hanging="264"/>
               <w:rPr>
                 <w:rFonts w:eastAsia="Calibri" w:cs="Calibri"/>
               </w:rPr>
@@ -6004,6 +6022,7 @@
           <w:p>
             <w:pPr>
               <w:pStyle w:val="CLIN3BULLETPOINTS"/>
+              <w:ind w:left="267" w:hanging="264"/>
               <w:rPr>
                 <w:rFonts w:cs="Calibri"/>
               </w:rPr>
@@ -6215,6 +6234,7 @@
           <w:p>
             <w:pPr>
               <w:pStyle w:val="CLIN3BULLETPOINTS"/>
+              <w:ind w:left="267" w:hanging="264"/>
               <w:rPr>
                 <w:rFonts w:cs="Calibri"/>
               </w:rPr>
@@ -6478,6 +6498,7 @@
           <w:p>
             <w:pPr>
               <w:pStyle w:val="CLIN3BULLETPOINTS"/>
+              <w:ind w:left="267" w:hanging="264"/>
               <w:rPr>
                 <w:rFonts w:cs="Calibri"/>
               </w:rPr>
@@ -6891,6 +6912,7 @@
           <w:p>
             <w:pPr>
               <w:pStyle w:val="CLIN3BULLETPOINTS"/>
+              <w:ind w:left="267" w:hanging="264"/>
               <w:rPr>
                 <w:rFonts w:eastAsia="Calibri" w:cs="Calibri"/>
               </w:rPr>
@@ -10179,73 +10201,6 @@
 </file>
 
 <file path=customXml/item2.xml><?xml version="1.0" encoding="utf-8"?>
-<p:properties xmlns:p="http://schemas.microsoft.com/office/2006/metadata/properties" xmlns:xsi="http://www.w3.org/2001/XMLSchema-instance" xmlns:pc="http://schemas.microsoft.com/office/infopath/2007/PartnerControls">
-  <documentManagement>
-    <b29dd6ef633047bba64c76c6e215692a xmlns="bbb6251c-984c-4fcb-9547-f40f6d5e63ff">
-      <Terms xmlns="http://schemas.microsoft.com/office/infopath/2007/PartnerControls">
-        <TermInfo xmlns="http://schemas.microsoft.com/office/infopath/2007/PartnerControls">
-          <TermName xmlns="http://schemas.microsoft.com/office/infopath/2007/PartnerControls">Internal</TermName>
-          <TermId xmlns="http://schemas.microsoft.com/office/infopath/2007/PartnerControls">2b22734e-9cea-437f-97a4-653416044446</TermId>
-        </TermInfo>
-      </Terms>
-    </b29dd6ef633047bba64c76c6e215692a>
-    <nb65ac56c571489cbc31094d7b888b19 xmlns="bbb6251c-984c-4fcb-9547-f40f6d5e63ff">
-      <Terms xmlns="http://schemas.microsoft.com/office/infopath/2007/PartnerControls">
-        <TermInfo xmlns="http://schemas.microsoft.com/office/infopath/2007/PartnerControls">
-          <TermName xmlns="http://schemas.microsoft.com/office/infopath/2007/PartnerControls">Pathology</TermName>
-          <TermId xmlns="http://schemas.microsoft.com/office/infopath/2007/PartnerControls">4a117755-78ff-4a2c-8e21-a559b22b64dd</TermId>
-        </TermInfo>
-      </Terms>
-    </nb65ac56c571489cbc31094d7b888b19>
-    <b918a6e12641485a9ca8c2e70b4558c0 xmlns="bbb6251c-984c-4fcb-9547-f40f6d5e63ff">
-      <Terms xmlns="http://schemas.microsoft.com/office/infopath/2007/PartnerControls">
-        <TermInfo xmlns="http://schemas.microsoft.com/office/infopath/2007/PartnerControls">
-          <TermName xmlns="http://schemas.microsoft.com/office/infopath/2007/PartnerControls">Operational</TermName>
-          <TermId xmlns="http://schemas.microsoft.com/office/infopath/2007/PartnerControls">150389d9-0463-4c4a-b800-fb182dbb9bcb</TermId>
-        </TermInfo>
-      </Terms>
-    </b918a6e12641485a9ca8c2e70b4558c0>
-    <i77a2d63ec754e4dbbf13ee1f809aa62 xmlns="bbb6251c-984c-4fcb-9547-f40f6d5e63ff">
-      <Terms xmlns="http://schemas.microsoft.com/office/infopath/2007/PartnerControls">
-        <TermInfo xmlns="http://schemas.microsoft.com/office/infopath/2007/PartnerControls">
-          <TermName xmlns="http://schemas.microsoft.com/office/infopath/2007/PartnerControls">N/A</TermName>
-          <TermId xmlns="http://schemas.microsoft.com/office/infopath/2007/PartnerControls">77aac54e-7746-4232-91ae-96cfc2b44f19</TermId>
-        </TermInfo>
-      </Terms>
-    </i77a2d63ec754e4dbbf13ee1f809aa62>
-    <lcf76f155ced4ddcb4097134ff3c332f xmlns="c44ab56d-57f8-4a14-86db-a39667906be8">
-      <Terms xmlns="http://schemas.microsoft.com/office/infopath/2007/PartnerControls"/>
-    </lcf76f155ced4ddcb4097134ff3c332f>
-    <TaxCatchAll xmlns="bbb6251c-984c-4fcb-9547-f40f6d5e63ff">
-      <Value>5</Value>
-      <Value>4</Value>
-      <Value>3</Value>
-      <Value>2</Value>
-      <Value>1</Value>
-    </TaxCatchAll>
-    <NavigatorClassification xmlns="bbb6251c-984c-4fcb-9547-f40f6d5e63ff">Team Workspace</NavigatorClassification>
-    <k04f27a462bd4c45a610623ab03d8a6b xmlns="bbb6251c-984c-4fcb-9547-f40f6d5e63ff">
-      <Terms xmlns="http://schemas.microsoft.com/office/infopath/2007/PartnerControls">
-        <TermInfo xmlns="http://schemas.microsoft.com/office/infopath/2007/PartnerControls">
-          <TermName xmlns="http://schemas.microsoft.com/office/infopath/2007/PartnerControls">Business Ventures</TermName>
-          <TermId xmlns="http://schemas.microsoft.com/office/infopath/2007/PartnerControls">771822a9-08f4-4b0c-b044-94205102db1e</TermId>
-        </TermInfo>
-      </Terms>
-    </k04f27a462bd4c45a610623ab03d8a6b>
-    <DocumentType xmlns="c44ab56d-57f8-4a14-86db-a39667906be8" xsi:nil="true"/>
-    <Category xmlns="c44ab56d-57f8-4a14-86db-a39667906be8" xsi:nil="true"/>
-    <_Flow_SignoffStatus xmlns="c44ab56d-57f8-4a14-86db-a39667906be8" xsi:nil="true"/>
-    <Department xmlns="c44ab56d-57f8-4a14-86db-a39667906be8" xsi:nil="true"/>
-    <pmCostCentre xmlns="bbb6251c-984c-4fcb-9547-f40f6d5e63ff" xsi:nil="true"/>
-  </documentManagement>
-</p:properties>
-</file>
-
-<file path=customXml/item3.xml><?xml version="1.0" encoding="utf-8"?>
-<b:Sources xmlns:b="http://schemas.openxmlformats.org/officeDocument/2006/bibliography" xmlns="http://schemas.openxmlformats.org/officeDocument/2006/bibliography" SelectedStyle="\APASixthEditionOfficeOnline.xsl" StyleName="APA" Version="6"/>
-</file>
-
-<file path=customXml/item4.xml><?xml version="1.0" encoding="utf-8"?>
 <ct:contentTypeSchema xmlns:ct="http://schemas.microsoft.com/office/2006/metadata/contentType" xmlns:ma="http://schemas.microsoft.com/office/2006/metadata/properties/metaAttributes" ct:_="" ma:_="" ma:contentTypeName="Document" ma:contentTypeID="0x010100451F1F8C0772B440BA84570C3C4286EA" ma:contentTypeVersion="31" ma:contentTypeDescription="Create a new document." ma:contentTypeScope="" ma:versionID="586313b938565b431b3bf8881ff43974">
   <xsd:schema xmlns:xsd="http://www.w3.org/2001/XMLSchema" xmlns:xs="http://www.w3.org/2001/XMLSchema" xmlns:p="http://schemas.microsoft.com/office/2006/metadata/properties" xmlns:ns2="c44ab56d-57f8-4a14-86db-a39667906be8" xmlns:ns3="bbb6251c-984c-4fcb-9547-f40f6d5e63ff" targetNamespace="http://schemas.microsoft.com/office/2006/metadata/properties" ma:root="true" ma:fieldsID="29d78fc782a36963f5d9f26cde4106d9" ns2:_="" ns3:_="">
     <xsd:import namespace="c44ab56d-57f8-4a14-86db-a39667906be8"/>
@@ -10562,6 +10517,73 @@
 </ct:contentTypeSchema>
 </file>
 
+<file path=customXml/item3.xml><?xml version="1.0" encoding="utf-8"?>
+<b:Sources xmlns:b="http://schemas.openxmlformats.org/officeDocument/2006/bibliography" xmlns="http://schemas.openxmlformats.org/officeDocument/2006/bibliography" SelectedStyle="\APASixthEditionOfficeOnline.xsl" StyleName="APA" Version="6"/>
+</file>
+
+<file path=customXml/item4.xml><?xml version="1.0" encoding="utf-8"?>
+<p:properties xmlns:p="http://schemas.microsoft.com/office/2006/metadata/properties" xmlns:xsi="http://www.w3.org/2001/XMLSchema-instance" xmlns:pc="http://schemas.microsoft.com/office/infopath/2007/PartnerControls">
+  <documentManagement>
+    <b29dd6ef633047bba64c76c6e215692a xmlns="bbb6251c-984c-4fcb-9547-f40f6d5e63ff">
+      <Terms xmlns="http://schemas.microsoft.com/office/infopath/2007/PartnerControls">
+        <TermInfo xmlns="http://schemas.microsoft.com/office/infopath/2007/PartnerControls">
+          <TermName xmlns="http://schemas.microsoft.com/office/infopath/2007/PartnerControls">Internal</TermName>
+          <TermId xmlns="http://schemas.microsoft.com/office/infopath/2007/PartnerControls">2b22734e-9cea-437f-97a4-653416044446</TermId>
+        </TermInfo>
+      </Terms>
+    </b29dd6ef633047bba64c76c6e215692a>
+    <nb65ac56c571489cbc31094d7b888b19 xmlns="bbb6251c-984c-4fcb-9547-f40f6d5e63ff">
+      <Terms xmlns="http://schemas.microsoft.com/office/infopath/2007/PartnerControls">
+        <TermInfo xmlns="http://schemas.microsoft.com/office/infopath/2007/PartnerControls">
+          <TermName xmlns="http://schemas.microsoft.com/office/infopath/2007/PartnerControls">Pathology</TermName>
+          <TermId xmlns="http://schemas.microsoft.com/office/infopath/2007/PartnerControls">4a117755-78ff-4a2c-8e21-a559b22b64dd</TermId>
+        </TermInfo>
+      </Terms>
+    </nb65ac56c571489cbc31094d7b888b19>
+    <b918a6e12641485a9ca8c2e70b4558c0 xmlns="bbb6251c-984c-4fcb-9547-f40f6d5e63ff">
+      <Terms xmlns="http://schemas.microsoft.com/office/infopath/2007/PartnerControls">
+        <TermInfo xmlns="http://schemas.microsoft.com/office/infopath/2007/PartnerControls">
+          <TermName xmlns="http://schemas.microsoft.com/office/infopath/2007/PartnerControls">Operational</TermName>
+          <TermId xmlns="http://schemas.microsoft.com/office/infopath/2007/PartnerControls">150389d9-0463-4c4a-b800-fb182dbb9bcb</TermId>
+        </TermInfo>
+      </Terms>
+    </b918a6e12641485a9ca8c2e70b4558c0>
+    <i77a2d63ec754e4dbbf13ee1f809aa62 xmlns="bbb6251c-984c-4fcb-9547-f40f6d5e63ff">
+      <Terms xmlns="http://schemas.microsoft.com/office/infopath/2007/PartnerControls">
+        <TermInfo xmlns="http://schemas.microsoft.com/office/infopath/2007/PartnerControls">
+          <TermName xmlns="http://schemas.microsoft.com/office/infopath/2007/PartnerControls">N/A</TermName>
+          <TermId xmlns="http://schemas.microsoft.com/office/infopath/2007/PartnerControls">77aac54e-7746-4232-91ae-96cfc2b44f19</TermId>
+        </TermInfo>
+      </Terms>
+    </i77a2d63ec754e4dbbf13ee1f809aa62>
+    <lcf76f155ced4ddcb4097134ff3c332f xmlns="c44ab56d-57f8-4a14-86db-a39667906be8">
+      <Terms xmlns="http://schemas.microsoft.com/office/infopath/2007/PartnerControls"/>
+    </lcf76f155ced4ddcb4097134ff3c332f>
+    <TaxCatchAll xmlns="bbb6251c-984c-4fcb-9547-f40f6d5e63ff">
+      <Value>5</Value>
+      <Value>4</Value>
+      <Value>3</Value>
+      <Value>2</Value>
+      <Value>1</Value>
+    </TaxCatchAll>
+    <NavigatorClassification xmlns="bbb6251c-984c-4fcb-9547-f40f6d5e63ff">Team Workspace</NavigatorClassification>
+    <k04f27a462bd4c45a610623ab03d8a6b xmlns="bbb6251c-984c-4fcb-9547-f40f6d5e63ff">
+      <Terms xmlns="http://schemas.microsoft.com/office/infopath/2007/PartnerControls">
+        <TermInfo xmlns="http://schemas.microsoft.com/office/infopath/2007/PartnerControls">
+          <TermName xmlns="http://schemas.microsoft.com/office/infopath/2007/PartnerControls">Business Ventures</TermName>
+          <TermId xmlns="http://schemas.microsoft.com/office/infopath/2007/PartnerControls">771822a9-08f4-4b0c-b044-94205102db1e</TermId>
+        </TermInfo>
+      </Terms>
+    </k04f27a462bd4c45a610623ab03d8a6b>
+    <DocumentType xmlns="c44ab56d-57f8-4a14-86db-a39667906be8" xsi:nil="true"/>
+    <Category xmlns="c44ab56d-57f8-4a14-86db-a39667906be8" xsi:nil="true"/>
+    <_Flow_SignoffStatus xmlns="c44ab56d-57f8-4a14-86db-a39667906be8" xsi:nil="true"/>
+    <Department xmlns="c44ab56d-57f8-4a14-86db-a39667906be8" xsi:nil="true"/>
+    <pmCostCentre xmlns="bbb6251c-984c-4fcb-9547-f40f6d5e63ff" xsi:nil="true"/>
+  </documentManagement>
+</p:properties>
+</file>
+
 <file path=customXml/itemProps1.xml><?xml version="1.0" encoding="utf-8"?>
 <ds:datastoreItem xmlns:ds="http://schemas.openxmlformats.org/officeDocument/2006/customXml" ds:itemID="{F06C82B0-9E9A-4ADA-B627-475D4CE7AD8E}">
   <ds:schemaRefs>
@@ -10571,25 +10593,6 @@
 </file>
 
 <file path=customXml/itemProps2.xml><?xml version="1.0" encoding="utf-8"?>
-<ds:datastoreItem xmlns:ds="http://schemas.openxmlformats.org/officeDocument/2006/customXml" ds:itemID="{4D422417-53C1-4001-AEB6-2D8553834299}">
-  <ds:schemaRefs>
-    <ds:schemaRef ds:uri="http://schemas.microsoft.com/office/2006/metadata/properties"/>
-    <ds:schemaRef ds:uri="http://schemas.microsoft.com/office/infopath/2007/PartnerControls"/>
-    <ds:schemaRef ds:uri="bbb6251c-984c-4fcb-9547-f40f6d5e63ff"/>
-    <ds:schemaRef ds:uri="c44ab56d-57f8-4a14-86db-a39667906be8"/>
-  </ds:schemaRefs>
-</ds:datastoreItem>
-</file>
-
-<file path=customXml/itemProps3.xml><?xml version="1.0" encoding="utf-8"?>
-<ds:datastoreItem xmlns:ds="http://schemas.openxmlformats.org/officeDocument/2006/customXml" ds:itemID="{02CCA1B3-399B-4FD2-8680-DD260FAEA4CF}">
-  <ds:schemaRefs>
-    <ds:schemaRef ds:uri="http://schemas.openxmlformats.org/officeDocument/2006/bibliography"/>
-  </ds:schemaRefs>
-</ds:datastoreItem>
-</file>
-
-<file path=customXml/itemProps4.xml><?xml version="1.0" encoding="utf-8"?>
 <ds:datastoreItem xmlns:ds="http://schemas.openxmlformats.org/officeDocument/2006/customXml" ds:itemID="{63525647-0E29-4752-A46E-85EE8A0C6A5E}">
   <ds:schemaRefs>
     <ds:schemaRef ds:uri="http://schemas.microsoft.com/office/2006/metadata/contentType"/>
@@ -10606,4 +10609,23 @@
     <ds:schemaRef ds:uri="http://schemas.microsoft.com/internal/obd"/>
   </ds:schemaRefs>
 </ds:datastoreItem>
+</file>
+
+<file path=customXml/itemProps3.xml><?xml version="1.0" encoding="utf-8"?>
+<ds:datastoreItem xmlns:ds="http://schemas.openxmlformats.org/officeDocument/2006/customXml" ds:itemID="{02CCA1B3-399B-4FD2-8680-DD260FAEA4CF}">
+  <ds:schemaRefs>
+    <ds:schemaRef ds:uri="http://schemas.openxmlformats.org/officeDocument/2006/bibliography"/>
+  </ds:schemaRefs>
+</ds:datastoreItem>
+</file>
+
+<file path=customXml/itemProps4.xml><?xml version="1.0" encoding="utf-8"?>
+<ds:datastoreItem xmlns:ds="http://schemas.openxmlformats.org/officeDocument/2006/customXml" ds:itemID="{4D422417-53C1-4001-AEB6-2D8553834299}">
+  <ds:schemaRefs>
+    <ds:schemaRef ds:uri="http://schemas.microsoft.com/office/2006/metadata/properties"/>
+    <ds:schemaRef ds:uri="http://schemas.microsoft.com/office/infopath/2007/PartnerControls"/>
+    <ds:schemaRef ds:uri="bbb6251c-984c-4fcb-9547-f40f6d5e63ff"/>
+    <ds:schemaRef ds:uri="c44ab56d-57f8-4a14-86db-a39667906be8"/>
+  </ds:schemaRefs>
+</ds:datastoreItem>
 </file>
</xml_diff>